<commit_message>
corrected bug in word conversion
</commit_message>
<xml_diff>
--- a/_word/Test Word Post.docx
+++ b/_word/Test Word Post.docx
@@ -42,8 +42,6 @@
           <w:szCs w:val="28"/>
         </w:rPr>
       </w:pPr>
-      <w:bookmarkStart w:id="0" w:name="_GoBack"/>
-      <w:bookmarkEnd w:id="0"/>
     </w:p>
     <w:p>
       <w:pPr>
@@ -738,8 +736,8 @@
       <w:pPr>
         <w:pStyle w:val="Heading2"/>
       </w:pPr>
-      <w:bookmarkStart w:id="1" w:name="_er1zythd80qm" w:colFirst="0" w:colLast="0"/>
-      <w:bookmarkEnd w:id="1"/>
+      <w:bookmarkStart w:id="0" w:name="_er1zythd80qm" w:colFirst="0" w:colLast="0"/>
+      <w:bookmarkEnd w:id="0"/>
       <w:r>
         <w:t>Building Solutions with GitHub Actions</w:t>
       </w:r>
@@ -994,7 +992,7 @@
           <w:sz w:val="28"/>
           <w:szCs w:val="28"/>
         </w:rPr>
-        <w:t>```</w:t>
+        <w:t xml:space="preserve">As we continue to iterate on ML Models to further reduce toil, GitHub Actions will make it easy to leverage </w:t>
       </w:r>
       <w:proofErr w:type="spellStart"/>
       <w:r>
@@ -1002,882 +1000,17 @@
           <w:sz w:val="28"/>
           <w:szCs w:val="28"/>
         </w:rPr>
-        <w:t>yaml</w:t>
+        <w:t>Kubeflow</w:t>
       </w:r>
       <w:proofErr w:type="spellEnd"/>
-    </w:p>
-    <w:p>
-      <w:pPr>
-        <w:rPr>
-          <w:rFonts w:ascii="Courier New" w:eastAsia="Courier New" w:hAnsi="Courier New" w:cs="Courier New"/>
-          <w:color w:val="24292E"/>
-          <w:sz w:val="20"/>
-          <w:szCs w:val="20"/>
-          <w:shd w:val="clear" w:color="auto" w:fill="F6F8FA"/>
-        </w:rPr>
-      </w:pPr>
-      <w:r>
-        <w:rPr>
-          <w:rFonts w:ascii="Courier New" w:eastAsia="Courier New" w:hAnsi="Courier New" w:cs="Courier New"/>
-          <w:color w:val="22863A"/>
-          <w:sz w:val="20"/>
-          <w:szCs w:val="20"/>
-          <w:shd w:val="clear" w:color="auto" w:fill="F6F8FA"/>
-        </w:rPr>
-        <w:t>name</w:t>
-      </w:r>
-      <w:r>
-        <w:rPr>
-          <w:rFonts w:ascii="Courier New" w:eastAsia="Courier New" w:hAnsi="Courier New" w:cs="Courier New"/>
-          <w:color w:val="24292E"/>
-          <w:sz w:val="20"/>
-          <w:szCs w:val="20"/>
-          <w:shd w:val="clear" w:color="auto" w:fill="F6F8FA"/>
-        </w:rPr>
-        <w:t xml:space="preserve">: </w:t>
-      </w:r>
-      <w:r>
-        <w:rPr>
-          <w:rFonts w:ascii="Courier New" w:eastAsia="Courier New" w:hAnsi="Courier New" w:cs="Courier New"/>
-          <w:color w:val="032F62"/>
-          <w:sz w:val="20"/>
-          <w:szCs w:val="20"/>
-          <w:shd w:val="clear" w:color="auto" w:fill="F6F8FA"/>
-        </w:rPr>
-        <w:t>Check Triage Status of Issue</w:t>
-      </w:r>
-    </w:p>
-    <w:p>
-      <w:pPr>
-        <w:rPr>
-          <w:rFonts w:ascii="Courier New" w:eastAsia="Courier New" w:hAnsi="Courier New" w:cs="Courier New"/>
-          <w:color w:val="24292E"/>
-          <w:sz w:val="20"/>
-          <w:szCs w:val="20"/>
-          <w:shd w:val="clear" w:color="auto" w:fill="F6F8FA"/>
-        </w:rPr>
-      </w:pPr>
-      <w:r>
-        <w:rPr>
-          <w:rFonts w:ascii="Courier New" w:eastAsia="Courier New" w:hAnsi="Courier New" w:cs="Courier New"/>
-          <w:color w:val="22863A"/>
-          <w:sz w:val="20"/>
-          <w:szCs w:val="20"/>
-          <w:shd w:val="clear" w:color="auto" w:fill="F6F8FA"/>
-        </w:rPr>
-        <w:t>on</w:t>
-      </w:r>
-      <w:r>
-        <w:rPr>
-          <w:rFonts w:ascii="Courier New" w:eastAsia="Courier New" w:hAnsi="Courier New" w:cs="Courier New"/>
-          <w:color w:val="24292E"/>
-          <w:sz w:val="20"/>
-          <w:szCs w:val="20"/>
-          <w:shd w:val="clear" w:color="auto" w:fill="F6F8FA"/>
-        </w:rPr>
-        <w:t xml:space="preserve">: </w:t>
-      </w:r>
-    </w:p>
-    <w:p>
-      <w:pPr>
-        <w:rPr>
-          <w:rFonts w:ascii="Courier New" w:eastAsia="Courier New" w:hAnsi="Courier New" w:cs="Courier New"/>
-          <w:color w:val="24292E"/>
-          <w:sz w:val="20"/>
-          <w:szCs w:val="20"/>
-          <w:shd w:val="clear" w:color="auto" w:fill="F6F8FA"/>
-        </w:rPr>
-      </w:pPr>
-      <w:r>
-        <w:rPr>
-          <w:rFonts w:ascii="Courier New" w:eastAsia="Courier New" w:hAnsi="Courier New" w:cs="Courier New"/>
-          <w:color w:val="24292E"/>
-          <w:sz w:val="20"/>
-          <w:szCs w:val="20"/>
-          <w:shd w:val="clear" w:color="auto" w:fill="F6F8FA"/>
-        </w:rPr>
-        <w:t xml:space="preserve">  </w:t>
-      </w:r>
-      <w:r>
-        <w:rPr>
-          <w:rFonts w:ascii="Courier New" w:eastAsia="Courier New" w:hAnsi="Courier New" w:cs="Courier New"/>
-          <w:color w:val="22863A"/>
-          <w:sz w:val="20"/>
-          <w:szCs w:val="20"/>
-          <w:shd w:val="clear" w:color="auto" w:fill="F6F8FA"/>
-        </w:rPr>
-        <w:t>issues</w:t>
-      </w:r>
-      <w:r>
-        <w:rPr>
-          <w:rFonts w:ascii="Courier New" w:eastAsia="Courier New" w:hAnsi="Courier New" w:cs="Courier New"/>
-          <w:color w:val="24292E"/>
-          <w:sz w:val="20"/>
-          <w:szCs w:val="20"/>
-          <w:shd w:val="clear" w:color="auto" w:fill="F6F8FA"/>
-        </w:rPr>
-        <w:t>:</w:t>
-      </w:r>
-    </w:p>
-    <w:p>
-      <w:pPr>
-        <w:rPr>
-          <w:rFonts w:ascii="Courier New" w:eastAsia="Courier New" w:hAnsi="Courier New" w:cs="Courier New"/>
-          <w:color w:val="24292E"/>
-          <w:sz w:val="20"/>
-          <w:szCs w:val="20"/>
-          <w:shd w:val="clear" w:color="auto" w:fill="F6F8FA"/>
-        </w:rPr>
-      </w:pPr>
-      <w:r>
-        <w:rPr>
-          <w:rFonts w:ascii="Courier New" w:eastAsia="Courier New" w:hAnsi="Courier New" w:cs="Courier New"/>
-          <w:color w:val="24292E"/>
-          <w:sz w:val="20"/>
-          <w:szCs w:val="20"/>
-          <w:shd w:val="clear" w:color="auto" w:fill="F6F8FA"/>
-        </w:rPr>
-        <w:t xml:space="preserve">    </w:t>
-      </w:r>
-      <w:r>
-        <w:rPr>
-          <w:rFonts w:ascii="Courier New" w:eastAsia="Courier New" w:hAnsi="Courier New" w:cs="Courier New"/>
-          <w:color w:val="22863A"/>
-          <w:sz w:val="20"/>
-          <w:szCs w:val="20"/>
-          <w:shd w:val="clear" w:color="auto" w:fill="F6F8FA"/>
-        </w:rPr>
-        <w:t>types</w:t>
-      </w:r>
-      <w:r>
-        <w:rPr>
-          <w:rFonts w:ascii="Courier New" w:eastAsia="Courier New" w:hAnsi="Courier New" w:cs="Courier New"/>
-          <w:color w:val="24292E"/>
-          <w:sz w:val="20"/>
-          <w:szCs w:val="20"/>
-          <w:shd w:val="clear" w:color="auto" w:fill="F6F8FA"/>
-        </w:rPr>
-        <w:t xml:space="preserve">: </w:t>
-      </w:r>
-      <w:r>
-        <w:rPr>
-          <w:rFonts w:ascii="Courier New" w:eastAsia="Courier New" w:hAnsi="Courier New" w:cs="Courier New"/>
-          <w:color w:val="032F62"/>
-          <w:sz w:val="20"/>
-          <w:szCs w:val="20"/>
-          <w:shd w:val="clear" w:color="auto" w:fill="F6F8FA"/>
-        </w:rPr>
-        <w:t>[opened, closed, reopened, transferred, labeled, unlabeled]</w:t>
-      </w:r>
-    </w:p>
-    <w:p>
-      <w:pPr>
-        <w:rPr>
-          <w:rFonts w:ascii="Courier New" w:eastAsia="Courier New" w:hAnsi="Courier New" w:cs="Courier New"/>
-          <w:color w:val="24292E"/>
-          <w:sz w:val="20"/>
-          <w:szCs w:val="20"/>
-          <w:shd w:val="clear" w:color="auto" w:fill="F6F8FA"/>
-        </w:rPr>
-      </w:pPr>
-      <w:r>
-        <w:rPr>
-          <w:rFonts w:ascii="Courier New" w:eastAsia="Courier New" w:hAnsi="Courier New" w:cs="Courier New"/>
-          <w:color w:val="24292E"/>
-          <w:sz w:val="20"/>
-          <w:szCs w:val="20"/>
-          <w:shd w:val="clear" w:color="auto" w:fill="F6F8FA"/>
-        </w:rPr>
-        <w:t xml:space="preserve">    </w:t>
-      </w:r>
-      <w:r>
-        <w:rPr>
-          <w:rFonts w:ascii="Courier New" w:eastAsia="Courier New" w:hAnsi="Courier New" w:cs="Courier New"/>
-          <w:color w:val="6A737D"/>
-          <w:sz w:val="20"/>
-          <w:szCs w:val="20"/>
-          <w:shd w:val="clear" w:color="auto" w:fill="F6F8FA"/>
-        </w:rPr>
-        <w:t># Issue is created, Issue is closed, Issue added or removed from projects, Labels added/removed</w:t>
-      </w:r>
-    </w:p>
-    <w:p>
-      <w:pPr>
-        <w:rPr>
-          <w:rFonts w:ascii="Courier New" w:eastAsia="Courier New" w:hAnsi="Courier New" w:cs="Courier New"/>
-          <w:color w:val="24292E"/>
-          <w:sz w:val="20"/>
-          <w:szCs w:val="20"/>
-          <w:shd w:val="clear" w:color="auto" w:fill="F6F8FA"/>
-        </w:rPr>
-      </w:pPr>
-    </w:p>
-    <w:p>
-      <w:pPr>
-        <w:rPr>
-          <w:rFonts w:ascii="Courier New" w:eastAsia="Courier New" w:hAnsi="Courier New" w:cs="Courier New"/>
-          <w:color w:val="24292E"/>
-          <w:sz w:val="20"/>
-          <w:szCs w:val="20"/>
-          <w:shd w:val="clear" w:color="auto" w:fill="F6F8FA"/>
-        </w:rPr>
-      </w:pPr>
-      <w:r>
-        <w:rPr>
-          <w:rFonts w:ascii="Courier New" w:eastAsia="Courier New" w:hAnsi="Courier New" w:cs="Courier New"/>
-          <w:color w:val="22863A"/>
-          <w:sz w:val="20"/>
-          <w:szCs w:val="20"/>
-          <w:shd w:val="clear" w:color="auto" w:fill="F6F8FA"/>
-        </w:rPr>
-        <w:t>jobs</w:t>
-      </w:r>
-      <w:r>
-        <w:rPr>
-          <w:rFonts w:ascii="Courier New" w:eastAsia="Courier New" w:hAnsi="Courier New" w:cs="Courier New"/>
-          <w:color w:val="24292E"/>
-          <w:sz w:val="20"/>
-          <w:szCs w:val="20"/>
-          <w:shd w:val="clear" w:color="auto" w:fill="F6F8FA"/>
-        </w:rPr>
-        <w:t>:</w:t>
-      </w:r>
-    </w:p>
-    <w:p>
-      <w:pPr>
-        <w:rPr>
-          <w:rFonts w:ascii="Courier New" w:eastAsia="Courier New" w:hAnsi="Courier New" w:cs="Courier New"/>
-          <w:color w:val="24292E"/>
-          <w:sz w:val="20"/>
-          <w:szCs w:val="20"/>
-          <w:shd w:val="clear" w:color="auto" w:fill="F6F8FA"/>
-        </w:rPr>
-      </w:pPr>
-      <w:r>
-        <w:rPr>
-          <w:rFonts w:ascii="Courier New" w:eastAsia="Courier New" w:hAnsi="Courier New" w:cs="Courier New"/>
-          <w:color w:val="24292E"/>
-          <w:sz w:val="20"/>
-          <w:szCs w:val="20"/>
-          <w:shd w:val="clear" w:color="auto" w:fill="F6F8FA"/>
-        </w:rPr>
-        <w:t xml:space="preserve">  </w:t>
-      </w:r>
-      <w:r>
-        <w:rPr>
-          <w:rFonts w:ascii="Courier New" w:eastAsia="Courier New" w:hAnsi="Courier New" w:cs="Courier New"/>
-          <w:color w:val="22863A"/>
-          <w:sz w:val="20"/>
-          <w:szCs w:val="20"/>
-          <w:shd w:val="clear" w:color="auto" w:fill="F6F8FA"/>
-        </w:rPr>
-        <w:t>test</w:t>
-      </w:r>
-      <w:r>
-        <w:rPr>
-          <w:rFonts w:ascii="Courier New" w:eastAsia="Courier New" w:hAnsi="Courier New" w:cs="Courier New"/>
-          <w:color w:val="24292E"/>
-          <w:sz w:val="20"/>
-          <w:szCs w:val="20"/>
-          <w:shd w:val="clear" w:color="auto" w:fill="F6F8FA"/>
-        </w:rPr>
-        <w:t>:</w:t>
-      </w:r>
-    </w:p>
-    <w:p>
-      <w:pPr>
-        <w:rPr>
-          <w:rFonts w:ascii="Courier New" w:eastAsia="Courier New" w:hAnsi="Courier New" w:cs="Courier New"/>
-          <w:color w:val="24292E"/>
-          <w:sz w:val="20"/>
-          <w:szCs w:val="20"/>
-          <w:shd w:val="clear" w:color="auto" w:fill="F6F8FA"/>
-        </w:rPr>
-      </w:pPr>
-      <w:r>
-        <w:rPr>
-          <w:rFonts w:ascii="Courier New" w:eastAsia="Courier New" w:hAnsi="Courier New" w:cs="Courier New"/>
-          <w:color w:val="24292E"/>
-          <w:sz w:val="20"/>
-          <w:szCs w:val="20"/>
-          <w:shd w:val="clear" w:color="auto" w:fill="F6F8FA"/>
-        </w:rPr>
-        <w:t xml:space="preserve">    </w:t>
-      </w:r>
-      <w:r>
-        <w:rPr>
-          <w:rFonts w:ascii="Courier New" w:eastAsia="Courier New" w:hAnsi="Courier New" w:cs="Courier New"/>
-          <w:color w:val="22863A"/>
-          <w:sz w:val="20"/>
-          <w:szCs w:val="20"/>
-          <w:shd w:val="clear" w:color="auto" w:fill="F6F8FA"/>
-        </w:rPr>
-        <w:t>runs-on</w:t>
-      </w:r>
-      <w:r>
-        <w:rPr>
-          <w:rFonts w:ascii="Courier New" w:eastAsia="Courier New" w:hAnsi="Courier New" w:cs="Courier New"/>
-          <w:color w:val="24292E"/>
-          <w:sz w:val="20"/>
-          <w:szCs w:val="20"/>
-          <w:shd w:val="clear" w:color="auto" w:fill="F6F8FA"/>
-        </w:rPr>
-        <w:t xml:space="preserve">: </w:t>
-      </w:r>
-      <w:r>
-        <w:rPr>
-          <w:rFonts w:ascii="Courier New" w:eastAsia="Courier New" w:hAnsi="Courier New" w:cs="Courier New"/>
-          <w:color w:val="032F62"/>
-          <w:sz w:val="20"/>
-          <w:szCs w:val="20"/>
-          <w:shd w:val="clear" w:color="auto" w:fill="F6F8FA"/>
-        </w:rPr>
-        <w:t>ubuntu-latest</w:t>
-      </w:r>
-    </w:p>
-    <w:p>
-      <w:pPr>
-        <w:rPr>
-          <w:rFonts w:ascii="Courier New" w:eastAsia="Courier New" w:hAnsi="Courier New" w:cs="Courier New"/>
-          <w:color w:val="24292E"/>
-          <w:sz w:val="20"/>
-          <w:szCs w:val="20"/>
-          <w:shd w:val="clear" w:color="auto" w:fill="F6F8FA"/>
-        </w:rPr>
-      </w:pPr>
-      <w:r>
-        <w:rPr>
-          <w:rFonts w:ascii="Courier New" w:eastAsia="Courier New" w:hAnsi="Courier New" w:cs="Courier New"/>
-          <w:color w:val="24292E"/>
-          <w:sz w:val="20"/>
-          <w:szCs w:val="20"/>
-          <w:shd w:val="clear" w:color="auto" w:fill="F6F8FA"/>
-        </w:rPr>
-        <w:t xml:space="preserve">    </w:t>
-      </w:r>
-      <w:r>
-        <w:rPr>
-          <w:rFonts w:ascii="Courier New" w:eastAsia="Courier New" w:hAnsi="Courier New" w:cs="Courier New"/>
-          <w:color w:val="22863A"/>
-          <w:sz w:val="20"/>
-          <w:szCs w:val="20"/>
-          <w:shd w:val="clear" w:color="auto" w:fill="F6F8FA"/>
-        </w:rPr>
-        <w:t>steps</w:t>
-      </w:r>
-      <w:r>
-        <w:rPr>
-          <w:rFonts w:ascii="Courier New" w:eastAsia="Courier New" w:hAnsi="Courier New" w:cs="Courier New"/>
-          <w:color w:val="24292E"/>
-          <w:sz w:val="20"/>
-          <w:szCs w:val="20"/>
-          <w:shd w:val="clear" w:color="auto" w:fill="F6F8FA"/>
-        </w:rPr>
-        <w:t>:</w:t>
-      </w:r>
-    </w:p>
-    <w:p>
-      <w:pPr>
-        <w:rPr>
-          <w:rFonts w:ascii="Courier New" w:eastAsia="Courier New" w:hAnsi="Courier New" w:cs="Courier New"/>
-          <w:color w:val="24292E"/>
-          <w:sz w:val="20"/>
-          <w:szCs w:val="20"/>
-          <w:shd w:val="clear" w:color="auto" w:fill="F6F8FA"/>
-        </w:rPr>
-      </w:pPr>
-      <w:r>
-        <w:rPr>
-          <w:rFonts w:ascii="Courier New" w:eastAsia="Courier New" w:hAnsi="Courier New" w:cs="Courier New"/>
-          <w:color w:val="24292E"/>
-          <w:sz w:val="20"/>
-          <w:szCs w:val="20"/>
-          <w:shd w:val="clear" w:color="auto" w:fill="F6F8FA"/>
-        </w:rPr>
-        <w:t xml:space="preserve">      - </w:t>
-      </w:r>
-      <w:r>
-        <w:rPr>
-          <w:rFonts w:ascii="Courier New" w:eastAsia="Courier New" w:hAnsi="Courier New" w:cs="Courier New"/>
-          <w:color w:val="22863A"/>
-          <w:sz w:val="20"/>
-          <w:szCs w:val="20"/>
-          <w:shd w:val="clear" w:color="auto" w:fill="F6F8FA"/>
-        </w:rPr>
-        <w:t>name</w:t>
-      </w:r>
-      <w:r>
-        <w:rPr>
-          <w:rFonts w:ascii="Courier New" w:eastAsia="Courier New" w:hAnsi="Courier New" w:cs="Courier New"/>
-          <w:color w:val="24292E"/>
-          <w:sz w:val="20"/>
-          <w:szCs w:val="20"/>
-          <w:shd w:val="clear" w:color="auto" w:fill="F6F8FA"/>
-        </w:rPr>
-        <w:t xml:space="preserve">: </w:t>
-      </w:r>
-      <w:r>
-        <w:rPr>
-          <w:rFonts w:ascii="Courier New" w:eastAsia="Courier New" w:hAnsi="Courier New" w:cs="Courier New"/>
-          <w:color w:val="032F62"/>
-          <w:sz w:val="20"/>
-          <w:szCs w:val="20"/>
-          <w:shd w:val="clear" w:color="auto" w:fill="F6F8FA"/>
-        </w:rPr>
-        <w:t>Update Kanban</w:t>
-      </w:r>
-    </w:p>
-    <w:p>
-      <w:pPr>
-        <w:rPr>
-          <w:rFonts w:ascii="Courier New" w:eastAsia="Courier New" w:hAnsi="Courier New" w:cs="Courier New"/>
-          <w:color w:val="24292E"/>
-          <w:sz w:val="20"/>
-          <w:szCs w:val="20"/>
-          <w:shd w:val="clear" w:color="auto" w:fill="F6F8FA"/>
-        </w:rPr>
-      </w:pPr>
-      <w:r>
-        <w:rPr>
-          <w:rFonts w:ascii="Courier New" w:eastAsia="Courier New" w:hAnsi="Courier New" w:cs="Courier New"/>
-          <w:color w:val="24292E"/>
-          <w:sz w:val="20"/>
-          <w:szCs w:val="20"/>
-          <w:shd w:val="clear" w:color="auto" w:fill="F6F8FA"/>
-        </w:rPr>
-        <w:t xml:space="preserve">        </w:t>
-      </w:r>
-      <w:r>
-        <w:rPr>
-          <w:rFonts w:ascii="Courier New" w:eastAsia="Courier New" w:hAnsi="Courier New" w:cs="Courier New"/>
-          <w:color w:val="22863A"/>
-          <w:sz w:val="20"/>
-          <w:szCs w:val="20"/>
-          <w:shd w:val="clear" w:color="auto" w:fill="F6F8FA"/>
-        </w:rPr>
-        <w:t>uses</w:t>
-      </w:r>
-      <w:r>
-        <w:rPr>
-          <w:rFonts w:ascii="Courier New" w:eastAsia="Courier New" w:hAnsi="Courier New" w:cs="Courier New"/>
-          <w:color w:val="24292E"/>
-          <w:sz w:val="20"/>
-          <w:szCs w:val="20"/>
-          <w:shd w:val="clear" w:color="auto" w:fill="F6F8FA"/>
-        </w:rPr>
-        <w:t xml:space="preserve">: </w:t>
-      </w:r>
-      <w:proofErr w:type="spellStart"/>
-      <w:r>
-        <w:rPr>
-          <w:rFonts w:ascii="Courier New" w:eastAsia="Courier New" w:hAnsi="Courier New" w:cs="Courier New"/>
-          <w:color w:val="032F62"/>
-          <w:sz w:val="20"/>
-          <w:szCs w:val="20"/>
-          <w:shd w:val="clear" w:color="auto" w:fill="F6F8FA"/>
-        </w:rPr>
-        <w:t>kubeflow</w:t>
-      </w:r>
-      <w:proofErr w:type="spellEnd"/>
-      <w:r>
-        <w:rPr>
-          <w:rFonts w:ascii="Courier New" w:eastAsia="Courier New" w:hAnsi="Courier New" w:cs="Courier New"/>
-          <w:color w:val="032F62"/>
-          <w:sz w:val="20"/>
-          <w:szCs w:val="20"/>
-          <w:shd w:val="clear" w:color="auto" w:fill="F6F8FA"/>
-        </w:rPr>
-        <w:t>/code-intelligence/</w:t>
-      </w:r>
-      <w:proofErr w:type="spellStart"/>
-      <w:r>
-        <w:rPr>
-          <w:rFonts w:ascii="Courier New" w:eastAsia="Courier New" w:hAnsi="Courier New" w:cs="Courier New"/>
-          <w:color w:val="032F62"/>
-          <w:sz w:val="20"/>
-          <w:szCs w:val="20"/>
-          <w:shd w:val="clear" w:color="auto" w:fill="F6F8FA"/>
-        </w:rPr>
-        <w:t>Issue_Triage</w:t>
-      </w:r>
-      <w:proofErr w:type="spellEnd"/>
-      <w:r>
-        <w:rPr>
-          <w:rFonts w:ascii="Courier New" w:eastAsia="Courier New" w:hAnsi="Courier New" w:cs="Courier New"/>
-          <w:color w:val="032F62"/>
-          <w:sz w:val="20"/>
-          <w:szCs w:val="20"/>
-          <w:shd w:val="clear" w:color="auto" w:fill="F6F8FA"/>
-        </w:rPr>
-        <w:t>/</w:t>
-      </w:r>
-      <w:proofErr w:type="spellStart"/>
-      <w:r>
-        <w:rPr>
-          <w:rFonts w:ascii="Courier New" w:eastAsia="Courier New" w:hAnsi="Courier New" w:cs="Courier New"/>
-          <w:color w:val="032F62"/>
-          <w:sz w:val="20"/>
-          <w:szCs w:val="20"/>
-          <w:shd w:val="clear" w:color="auto" w:fill="F6F8FA"/>
-        </w:rPr>
-        <w:t>action@master</w:t>
-      </w:r>
-      <w:proofErr w:type="spellEnd"/>
-    </w:p>
-    <w:p>
-      <w:pPr>
-        <w:rPr>
-          <w:rFonts w:ascii="Courier New" w:eastAsia="Courier New" w:hAnsi="Courier New" w:cs="Courier New"/>
-          <w:color w:val="24292E"/>
-          <w:sz w:val="20"/>
-          <w:szCs w:val="20"/>
-          <w:shd w:val="clear" w:color="auto" w:fill="F6F8FA"/>
-        </w:rPr>
-      </w:pPr>
-      <w:r>
-        <w:rPr>
-          <w:rFonts w:ascii="Courier New" w:eastAsia="Courier New" w:hAnsi="Courier New" w:cs="Courier New"/>
-          <w:color w:val="24292E"/>
-          <w:sz w:val="20"/>
-          <w:szCs w:val="20"/>
-          <w:shd w:val="clear" w:color="auto" w:fill="F6F8FA"/>
-        </w:rPr>
-        <w:t xml:space="preserve">        </w:t>
-      </w:r>
-      <w:r>
-        <w:rPr>
-          <w:rFonts w:ascii="Courier New" w:eastAsia="Courier New" w:hAnsi="Courier New" w:cs="Courier New"/>
-          <w:color w:val="22863A"/>
-          <w:sz w:val="20"/>
-          <w:szCs w:val="20"/>
-          <w:shd w:val="clear" w:color="auto" w:fill="F6F8FA"/>
-        </w:rPr>
-        <w:t>with</w:t>
-      </w:r>
-      <w:r>
-        <w:rPr>
-          <w:rFonts w:ascii="Courier New" w:eastAsia="Courier New" w:hAnsi="Courier New" w:cs="Courier New"/>
-          <w:color w:val="24292E"/>
-          <w:sz w:val="20"/>
-          <w:szCs w:val="20"/>
-          <w:shd w:val="clear" w:color="auto" w:fill="F6F8FA"/>
-        </w:rPr>
-        <w:t>:</w:t>
-      </w:r>
-    </w:p>
-    <w:p>
-      <w:pPr>
-        <w:rPr>
-          <w:rFonts w:ascii="Courier New" w:eastAsia="Courier New" w:hAnsi="Courier New" w:cs="Courier New"/>
-          <w:color w:val="24292E"/>
-          <w:sz w:val="20"/>
-          <w:szCs w:val="20"/>
-          <w:shd w:val="clear" w:color="auto" w:fill="F6F8FA"/>
-        </w:rPr>
-      </w:pPr>
-      <w:r>
-        <w:rPr>
-          <w:rFonts w:ascii="Courier New" w:eastAsia="Courier New" w:hAnsi="Courier New" w:cs="Courier New"/>
-          <w:color w:val="24292E"/>
-          <w:sz w:val="20"/>
-          <w:szCs w:val="20"/>
-          <w:shd w:val="clear" w:color="auto" w:fill="F6F8FA"/>
-        </w:rPr>
-        <w:t xml:space="preserve">          </w:t>
-      </w:r>
-      <w:r>
-        <w:rPr>
-          <w:rFonts w:ascii="Courier New" w:eastAsia="Courier New" w:hAnsi="Courier New" w:cs="Courier New"/>
-          <w:color w:val="22863A"/>
-          <w:sz w:val="20"/>
-          <w:szCs w:val="20"/>
-          <w:shd w:val="clear" w:color="auto" w:fill="F6F8FA"/>
-        </w:rPr>
-        <w:t>NEEDS_TRIAGE_PROJECT_CARD_ID</w:t>
-      </w:r>
-      <w:r>
-        <w:rPr>
-          <w:rFonts w:ascii="Courier New" w:eastAsia="Courier New" w:hAnsi="Courier New" w:cs="Courier New"/>
-          <w:color w:val="24292E"/>
-          <w:sz w:val="20"/>
-          <w:szCs w:val="20"/>
-          <w:shd w:val="clear" w:color="auto" w:fill="F6F8FA"/>
-        </w:rPr>
-        <w:t xml:space="preserve">: </w:t>
-      </w:r>
-      <w:r>
-        <w:rPr>
-          <w:rFonts w:ascii="Courier New" w:eastAsia="Courier New" w:hAnsi="Courier New" w:cs="Courier New"/>
-          <w:color w:val="032F62"/>
-          <w:sz w:val="20"/>
-          <w:szCs w:val="20"/>
-          <w:shd w:val="clear" w:color="auto" w:fill="F6F8FA"/>
-        </w:rPr>
-        <w:t>'MDEzOlByb2plY3RDb2x1bW41OTM0MzEz'</w:t>
-      </w:r>
-    </w:p>
-    <w:p>
-      <w:pPr>
-        <w:rPr>
-          <w:rFonts w:ascii="Courier New" w:eastAsia="Courier New" w:hAnsi="Courier New" w:cs="Courier New"/>
-          <w:color w:val="24292E"/>
-          <w:sz w:val="20"/>
-          <w:szCs w:val="20"/>
-          <w:shd w:val="clear" w:color="auto" w:fill="F6F8FA"/>
-        </w:rPr>
-      </w:pPr>
-      <w:r>
-        <w:rPr>
-          <w:rFonts w:ascii="Courier New" w:eastAsia="Courier New" w:hAnsi="Courier New" w:cs="Courier New"/>
-          <w:color w:val="24292E"/>
-          <w:sz w:val="20"/>
-          <w:szCs w:val="20"/>
-          <w:shd w:val="clear" w:color="auto" w:fill="F6F8FA"/>
-        </w:rPr>
-        <w:t xml:space="preserve">          </w:t>
-      </w:r>
-      <w:r>
-        <w:rPr>
-          <w:rFonts w:ascii="Courier New" w:eastAsia="Courier New" w:hAnsi="Courier New" w:cs="Courier New"/>
-          <w:color w:val="22863A"/>
-          <w:sz w:val="20"/>
-          <w:szCs w:val="20"/>
-          <w:shd w:val="clear" w:color="auto" w:fill="F6F8FA"/>
-        </w:rPr>
-        <w:t>ISSUE_NUMBER</w:t>
-      </w:r>
-      <w:r>
-        <w:rPr>
-          <w:rFonts w:ascii="Courier New" w:eastAsia="Courier New" w:hAnsi="Courier New" w:cs="Courier New"/>
-          <w:color w:val="24292E"/>
-          <w:sz w:val="20"/>
-          <w:szCs w:val="20"/>
-          <w:shd w:val="clear" w:color="auto" w:fill="F6F8FA"/>
-        </w:rPr>
-        <w:t xml:space="preserve">: </w:t>
-      </w:r>
-      <w:r>
-        <w:rPr>
-          <w:rFonts w:ascii="Courier New" w:eastAsia="Courier New" w:hAnsi="Courier New" w:cs="Courier New"/>
-          <w:color w:val="032F62"/>
-          <w:sz w:val="20"/>
-          <w:szCs w:val="20"/>
-          <w:shd w:val="clear" w:color="auto" w:fill="F6F8FA"/>
-        </w:rPr>
-        <w:t>$</w:t>
-      </w:r>
-      <w:proofErr w:type="gramStart"/>
-      <w:r>
-        <w:rPr>
-          <w:rFonts w:ascii="Courier New" w:eastAsia="Courier New" w:hAnsi="Courier New" w:cs="Courier New"/>
-          <w:color w:val="032F62"/>
-          <w:sz w:val="20"/>
-          <w:szCs w:val="20"/>
-          <w:shd w:val="clear" w:color="auto" w:fill="F6F8FA"/>
-        </w:rPr>
-        <w:t xml:space="preserve">{{ </w:t>
-      </w:r>
-      <w:proofErr w:type="spellStart"/>
-      <w:r>
-        <w:rPr>
-          <w:rFonts w:ascii="Courier New" w:eastAsia="Courier New" w:hAnsi="Courier New" w:cs="Courier New"/>
-          <w:color w:val="032F62"/>
-          <w:sz w:val="20"/>
-          <w:szCs w:val="20"/>
-          <w:shd w:val="clear" w:color="auto" w:fill="F6F8FA"/>
-        </w:rPr>
-        <w:t>github</w:t>
-      </w:r>
-      <w:proofErr w:type="gramEnd"/>
-      <w:r>
-        <w:rPr>
-          <w:rFonts w:ascii="Courier New" w:eastAsia="Courier New" w:hAnsi="Courier New" w:cs="Courier New"/>
-          <w:color w:val="032F62"/>
-          <w:sz w:val="20"/>
-          <w:szCs w:val="20"/>
-          <w:shd w:val="clear" w:color="auto" w:fill="F6F8FA"/>
-        </w:rPr>
-        <w:t>.event.issue.number</w:t>
-      </w:r>
-      <w:proofErr w:type="spellEnd"/>
-      <w:r>
-        <w:rPr>
-          <w:rFonts w:ascii="Courier New" w:eastAsia="Courier New" w:hAnsi="Courier New" w:cs="Courier New"/>
-          <w:color w:val="032F62"/>
-          <w:sz w:val="20"/>
-          <w:szCs w:val="20"/>
-          <w:shd w:val="clear" w:color="auto" w:fill="F6F8FA"/>
-        </w:rPr>
-        <w:t xml:space="preserve"> }}</w:t>
-      </w:r>
-    </w:p>
-    <w:p>
-      <w:pPr>
-        <w:spacing w:line="348" w:lineRule="auto"/>
-        <w:rPr>
-          <w:sz w:val="28"/>
-          <w:szCs w:val="28"/>
-        </w:rPr>
-      </w:pPr>
-      <w:r>
-        <w:rPr>
-          <w:rFonts w:ascii="Courier New" w:eastAsia="Courier New" w:hAnsi="Courier New" w:cs="Courier New"/>
-          <w:color w:val="24292E"/>
-          <w:sz w:val="20"/>
-          <w:szCs w:val="20"/>
-          <w:shd w:val="clear" w:color="auto" w:fill="F6F8FA"/>
-        </w:rPr>
-        <w:t xml:space="preserve">          </w:t>
-      </w:r>
-      <w:r>
-        <w:rPr>
-          <w:rFonts w:ascii="Courier New" w:eastAsia="Courier New" w:hAnsi="Courier New" w:cs="Courier New"/>
-          <w:color w:val="22863A"/>
-          <w:sz w:val="20"/>
-          <w:szCs w:val="20"/>
-          <w:shd w:val="clear" w:color="auto" w:fill="F6F8FA"/>
-        </w:rPr>
-        <w:t>GITHUB_PERSONAL_ACCESS_TOKEN</w:t>
-      </w:r>
-      <w:r>
-        <w:rPr>
-          <w:rFonts w:ascii="Courier New" w:eastAsia="Courier New" w:hAnsi="Courier New" w:cs="Courier New"/>
-          <w:color w:val="24292E"/>
-          <w:sz w:val="20"/>
-          <w:szCs w:val="20"/>
-          <w:shd w:val="clear" w:color="auto" w:fill="F6F8FA"/>
-        </w:rPr>
-        <w:t xml:space="preserve">: </w:t>
-      </w:r>
-      <w:r>
-        <w:rPr>
-          <w:rFonts w:ascii="Courier New" w:eastAsia="Courier New" w:hAnsi="Courier New" w:cs="Courier New"/>
-          <w:color w:val="032F62"/>
-          <w:sz w:val="20"/>
-          <w:szCs w:val="20"/>
-          <w:shd w:val="clear" w:color="auto" w:fill="F6F8FA"/>
-        </w:rPr>
-        <w:t>$</w:t>
-      </w:r>
-      <w:proofErr w:type="gramStart"/>
-      <w:r>
-        <w:rPr>
-          <w:rFonts w:ascii="Courier New" w:eastAsia="Courier New" w:hAnsi="Courier New" w:cs="Courier New"/>
-          <w:color w:val="032F62"/>
-          <w:sz w:val="20"/>
-          <w:szCs w:val="20"/>
-          <w:shd w:val="clear" w:color="auto" w:fill="F6F8FA"/>
-        </w:rPr>
-        <w:t xml:space="preserve">{{ </w:t>
-      </w:r>
-      <w:proofErr w:type="spellStart"/>
-      <w:r>
-        <w:rPr>
-          <w:rFonts w:ascii="Courier New" w:eastAsia="Courier New" w:hAnsi="Courier New" w:cs="Courier New"/>
-          <w:color w:val="032F62"/>
-          <w:sz w:val="20"/>
-          <w:szCs w:val="20"/>
-          <w:shd w:val="clear" w:color="auto" w:fill="F6F8FA"/>
-        </w:rPr>
-        <w:t>secrets</w:t>
-      </w:r>
-      <w:proofErr w:type="gramEnd"/>
-      <w:r>
-        <w:rPr>
-          <w:rFonts w:ascii="Courier New" w:eastAsia="Courier New" w:hAnsi="Courier New" w:cs="Courier New"/>
-          <w:color w:val="032F62"/>
-          <w:sz w:val="20"/>
-          <w:szCs w:val="20"/>
-          <w:shd w:val="clear" w:color="auto" w:fill="F6F8FA"/>
-        </w:rPr>
-        <w:t>.triage_projects_github_token</w:t>
-      </w:r>
-      <w:proofErr w:type="spellEnd"/>
-      <w:r>
-        <w:rPr>
-          <w:rFonts w:ascii="Courier New" w:eastAsia="Courier New" w:hAnsi="Courier New" w:cs="Courier New"/>
-          <w:color w:val="032F62"/>
-          <w:sz w:val="20"/>
-          <w:szCs w:val="20"/>
-          <w:shd w:val="clear" w:color="auto" w:fill="F6F8FA"/>
-        </w:rPr>
-        <w:t xml:space="preserve"> }}</w:t>
-      </w:r>
-    </w:p>
-    <w:p>
-      <w:pPr>
-        <w:rPr>
-          <w:sz w:val="28"/>
-          <w:szCs w:val="28"/>
-        </w:rPr>
-      </w:pPr>
-      <w:r>
-        <w:rPr>
-          <w:sz w:val="28"/>
-          <w:szCs w:val="28"/>
-        </w:rPr>
-        <w:t>```</w:t>
-      </w:r>
-    </w:p>
-    <w:p>
-      <w:pPr>
-        <w:jc w:val="center"/>
-        <w:rPr>
-          <w:sz w:val="20"/>
-          <w:szCs w:val="20"/>
-        </w:rPr>
-      </w:pPr>
+      <w:r>
+        <w:rPr>
+          <w:sz w:val="28"/>
+          <w:szCs w:val="28"/>
+        </w:rPr>
+        <w:t xml:space="preserve"> to put our models into production faster. A number of prebuilt GitHub Actions make it easy to create Kubernetes resources in response to GitHub events. For example, we have created </w:t>
+      </w:r>
       <w:hyperlink r:id="rId21">
-        <w:r>
-          <w:rPr>
-            <w:color w:val="1155CC"/>
-            <w:sz w:val="20"/>
-            <w:szCs w:val="20"/>
-            <w:u w:val="single"/>
-          </w:rPr>
-          <w:t>See this code on GitHub</w:t>
-        </w:r>
-      </w:hyperlink>
-    </w:p>
-    <w:p>
-      <w:pPr>
-        <w:rPr>
-          <w:sz w:val="28"/>
-          <w:szCs w:val="28"/>
-        </w:rPr>
-      </w:pPr>
-    </w:p>
-    <w:p>
-      <w:pPr>
-        <w:rPr>
-          <w:sz w:val="28"/>
-          <w:szCs w:val="28"/>
-        </w:rPr>
-      </w:pPr>
-      <w:r>
-        <w:rPr>
-          <w:sz w:val="28"/>
-          <w:szCs w:val="28"/>
-        </w:rPr>
-        <w:t xml:space="preserve">As we continue to iterate on ML Models to further reduce toil, GitHub Actions will make it easy to leverage </w:t>
-      </w:r>
-      <w:proofErr w:type="spellStart"/>
-      <w:r>
-        <w:rPr>
-          <w:sz w:val="28"/>
-          <w:szCs w:val="28"/>
-        </w:rPr>
-        <w:t>Kubeflow</w:t>
-      </w:r>
-      <w:proofErr w:type="spellEnd"/>
-      <w:r>
-        <w:rPr>
-          <w:sz w:val="28"/>
-          <w:szCs w:val="28"/>
-        </w:rPr>
-        <w:t xml:space="preserve"> to put our models into production faster. A number of prebuilt GitHub Actions make it easy to create Kubernetes resources in response to GitHub events. For example, we have created </w:t>
-      </w:r>
-      <w:hyperlink r:id="rId22">
         <w:r>
           <w:rPr>
             <w:color w:val="1155CC"/>
@@ -1943,228 +1076,14 @@
         </w:rPr>
         <w:t xml:space="preserve"> GPUs). We expect this will allow us to iterate much faster compared to building and maintaining GitHub Apps.</w:t>
       </w:r>
-    </w:p>
-    <w:p>
-      <w:pPr>
-        <w:rPr>
-          <w:sz w:val="28"/>
-          <w:szCs w:val="28"/>
-        </w:rPr>
-      </w:pPr>
-    </w:p>
-    <w:p>
-      <w:pPr>
-        <w:rPr>
-          <w:b/>
-          <w:sz w:val="28"/>
-          <w:szCs w:val="28"/>
-        </w:rPr>
-      </w:pPr>
-      <w:r>
-        <w:rPr>
-          <w:b/>
-          <w:sz w:val="28"/>
-          <w:szCs w:val="28"/>
-        </w:rPr>
-        <w:t xml:space="preserve">Call </w:t>
-      </w:r>
-      <w:proofErr w:type="gramStart"/>
-      <w:r>
-        <w:rPr>
-          <w:b/>
-          <w:sz w:val="28"/>
-          <w:szCs w:val="28"/>
-        </w:rPr>
-        <w:t>To</w:t>
-      </w:r>
-      <w:proofErr w:type="gramEnd"/>
-      <w:r>
-        <w:rPr>
-          <w:b/>
-          <w:sz w:val="28"/>
-          <w:szCs w:val="28"/>
-        </w:rPr>
-        <w:t xml:space="preserve"> Action</w:t>
-      </w:r>
-    </w:p>
-    <w:p>
-      <w:pPr>
-        <w:rPr>
-          <w:sz w:val="28"/>
-          <w:szCs w:val="28"/>
-        </w:rPr>
-      </w:pPr>
-    </w:p>
-    <w:p>
-      <w:pPr>
-        <w:rPr>
-          <w:sz w:val="28"/>
-          <w:szCs w:val="28"/>
-        </w:rPr>
-      </w:pPr>
-      <w:r>
-        <w:rPr>
-          <w:sz w:val="28"/>
-          <w:szCs w:val="28"/>
-        </w:rPr>
-        <w:t xml:space="preserve">We have a lot more work to do in order to achieve our goal of reducing the amount of toil involved in maintaining OSS projects. If </w:t>
-      </w:r>
-      <w:proofErr w:type="spellStart"/>
-      <w:r>
-        <w:rPr>
-          <w:sz w:val="28"/>
-          <w:szCs w:val="28"/>
-        </w:rPr>
-        <w:t>your</w:t>
-      </w:r>
-      <w:proofErr w:type="spellEnd"/>
-      <w:r>
-        <w:rPr>
-          <w:sz w:val="28"/>
-          <w:szCs w:val="28"/>
-        </w:rPr>
-        <w:t xml:space="preserve"> interested in helping out here's a couple of issues to get started:</w:t>
-      </w:r>
-    </w:p>
-    <w:p>
-      <w:pPr>
-        <w:rPr>
-          <w:sz w:val="24"/>
-          <w:szCs w:val="24"/>
-        </w:rPr>
-      </w:pPr>
-    </w:p>
-    <w:p>
-      <w:pPr>
-        <w:numPr>
-          <w:ilvl w:val="0"/>
-          <w:numId w:val="2"/>
-        </w:numPr>
-        <w:rPr>
-          <w:sz w:val="24"/>
-          <w:szCs w:val="24"/>
-        </w:rPr>
-      </w:pPr>
-      <w:r>
-        <w:rPr>
-          <w:sz w:val="24"/>
-          <w:szCs w:val="24"/>
-        </w:rPr>
-        <w:t xml:space="preserve">Help us create reports that pull and visualize key performance indicators (KPI).  </w:t>
-      </w:r>
-      <w:hyperlink r:id="rId23">
-        <w:r>
-          <w:rPr>
-            <w:color w:val="1155CC"/>
-            <w:sz w:val="24"/>
-            <w:szCs w:val="24"/>
-            <w:u w:val="single"/>
-          </w:rPr>
-          <w:t>https://github.com/kubeflow/code-intelligence/issues/71</w:t>
-        </w:r>
-      </w:hyperlink>
-    </w:p>
-    <w:p>
-      <w:pPr>
-        <w:numPr>
-          <w:ilvl w:val="1"/>
-          <w:numId w:val="2"/>
-        </w:numPr>
-        <w:rPr>
-          <w:sz w:val="24"/>
-          <w:szCs w:val="24"/>
-        </w:rPr>
-      </w:pPr>
-      <w:r>
-        <w:rPr>
-          <w:sz w:val="24"/>
-          <w:szCs w:val="24"/>
-        </w:rPr>
-        <w:t xml:space="preserve">We have defined our KPI here: </w:t>
-      </w:r>
-      <w:hyperlink r:id="rId24">
-        <w:r>
-          <w:rPr>
-            <w:color w:val="1155CC"/>
-            <w:sz w:val="24"/>
-            <w:szCs w:val="24"/>
-            <w:u w:val="single"/>
-          </w:rPr>
-          <w:t>issue #19</w:t>
-        </w:r>
-      </w:hyperlink>
-    </w:p>
-    <w:p>
-      <w:pPr>
-        <w:numPr>
-          <w:ilvl w:val="0"/>
-          <w:numId w:val="2"/>
-        </w:numPr>
-        <w:rPr>
-          <w:sz w:val="24"/>
-          <w:szCs w:val="24"/>
-        </w:rPr>
-      </w:pPr>
-      <w:r>
-        <w:rPr>
-          <w:sz w:val="24"/>
-          <w:szCs w:val="24"/>
-        </w:rPr>
-        <w:t xml:space="preserve">Combine repo specific and non-repo specific label predictions: </w:t>
-      </w:r>
-      <w:hyperlink r:id="rId25">
-        <w:r>
-          <w:rPr>
-            <w:color w:val="1155CC"/>
-            <w:sz w:val="24"/>
-            <w:szCs w:val="24"/>
-            <w:u w:val="single"/>
-          </w:rPr>
-          <w:t>https://github.com/kubeflow/code-intelligence/issues/70</w:t>
-        </w:r>
-      </w:hyperlink>
-    </w:p>
-    <w:p>
-      <w:pPr>
-        <w:rPr>
-          <w:sz w:val="24"/>
-          <w:szCs w:val="24"/>
-        </w:rPr>
-      </w:pPr>
-    </w:p>
-    <w:p>
-      <w:pPr>
-        <w:rPr>
-          <w:sz w:val="28"/>
-          <w:szCs w:val="28"/>
-        </w:rPr>
-      </w:pPr>
-    </w:p>
-    <w:p>
-      <w:r>
-        <w:rPr>
-          <w:sz w:val="28"/>
-          <w:szCs w:val="28"/>
-        </w:rPr>
-        <w:t xml:space="preserve">In addition to the aforementioned issues we welcome contributions for these </w:t>
-      </w:r>
-      <w:hyperlink r:id="rId26">
-        <w:r>
-          <w:rPr>
-            <w:color w:val="1155CC"/>
-            <w:sz w:val="28"/>
-            <w:szCs w:val="28"/>
-            <w:u w:val="single"/>
-          </w:rPr>
-          <w:t>other issues</w:t>
-        </w:r>
-      </w:hyperlink>
-      <w:r>
-        <w:rPr>
-          <w:sz w:val="28"/>
-          <w:szCs w:val="28"/>
-        </w:rPr>
-        <w:t xml:space="preserve"> in our repo. </w:t>
+      <w:bookmarkStart w:id="1" w:name="_GoBack"/>
+      <w:bookmarkEnd w:id="1"/>
+      <w:r>
+        <w:rPr>
+          <w:sz w:val="28"/>
+          <w:szCs w:val="28"/>
+        </w:rPr>
+        <w:t xml:space="preserve"> </w:t>
       </w:r>
     </w:p>
     <w:sectPr>

</xml_diff>